<commit_message>
added assignToHeader() and saveHeader() methods to assign and save values to header.
added assignToFooter() and saveFooter() methods to assign and save values to footer.

added saveMainDocument() method to separate it from the save() method.

changed the save() method to include the saveMainDocument, saveHeader and saveFooter.

changed the exemple and template file accordingly
</commit_message>
<xml_diff>
--- a/template.docx
+++ b/template.docx
@@ -1,10 +1,10 @@
 
 <file path=word/document.xml><?xml version="1.0" encoding="utf-8"?>
-<w:document xmlns:ve="http://schemas.openxmlformats.org/markup-compatibility/2006" xmlns:o="urn:schemas-microsoft-com:office:office" xmlns:r="http://schemas.openxmlformats.org/officeDocument/2006/relationships" xmlns:m="http://schemas.openxmlformats.org/officeDocument/2006/math" xmlns:v="urn:schemas-microsoft-com:vml" xmlns:wp="http://schemas.openxmlformats.org/drawingml/2006/wordprocessingDrawing" xmlns:w10="urn:schemas-microsoft-com:office:word" xmlns:w="http://schemas.openxmlformats.org/wordprocessingml/2006/main" xmlns:wne="http://schemas.microsoft.com/office/word/2006/wordml">
+<w:document xmlns:wpc="http://schemas.microsoft.com/office/word/2010/wordprocessingCanvas" xmlns:mc="http://schemas.openxmlformats.org/markup-compatibility/2006" xmlns:o="urn:schemas-microsoft-com:office:office" xmlns:r="http://schemas.openxmlformats.org/officeDocument/2006/relationships" xmlns:m="http://schemas.openxmlformats.org/officeDocument/2006/math" xmlns:v="urn:schemas-microsoft-com:vml" xmlns:wp14="http://schemas.microsoft.com/office/word/2010/wordprocessingDrawing" xmlns:wp="http://schemas.openxmlformats.org/drawingml/2006/wordprocessingDrawing" xmlns:w10="urn:schemas-microsoft-com:office:word" xmlns:w="http://schemas.openxmlformats.org/wordprocessingml/2006/main" xmlns:w14="http://schemas.microsoft.com/office/word/2010/wordml" xmlns:wpg="http://schemas.microsoft.com/office/word/2010/wordprocessingGroup" xmlns:wpi="http://schemas.microsoft.com/office/word/2010/wordprocessingInk" xmlns:wne="http://schemas.microsoft.com/office/word/2006/wordml" xmlns:wps="http://schemas.microsoft.com/office/word/2010/wordprocessingShape" mc:Ignorable="w14 wp14">
   <w:body>
     <w:p>
       <w:pPr>
-        <w:pStyle w:val="Titre1"/>
+        <w:pStyle w:val="Cabealho1"/>
         <w:spacing w:before="0"/>
       </w:pPr>
       <w:r>
@@ -37,12 +37,12 @@
     <w:p>
       <w:pPr>
         <w:rPr>
-          <w:rStyle w:val="Titre2Car"/>
+          <w:rStyle w:val="Cabealho2Carcter"/>
         </w:rPr>
       </w:pPr>
       <w:r>
         <w:rPr>
-          <w:rStyle w:val="Titre2Car"/>
+          <w:rStyle w:val="Cabealho2Carcter"/>
         </w:rPr>
         <w:t>#SURNAME#</w:t>
       </w:r>
@@ -54,16 +54,16 @@
       </w:r>
       <w:r>
         <w:rPr>
-          <w:rStyle w:val="Titre2Car"/>
+          <w:rStyle w:val="Cabealho2Carcter"/>
         </w:rPr>
         <w:t>#NAME#</w:t>
       </w:r>
     </w:p>
     <w:p>
       <w:pPr>
-        <w:pStyle w:val="Sansinterligne"/>
+        <w:pStyle w:val="SemEspaamento"/>
         <w:rPr>
-          <w:rStyle w:val="Titre2Car"/>
+          <w:rStyle w:val="Cabealho2Carcter"/>
           <w:rFonts w:asciiTheme="minorHAnsi" w:eastAsiaTheme="minorHAnsi" w:hAnsiTheme="minorHAnsi" w:cstheme="minorBidi"/>
           <w:b w:val="0"/>
           <w:bCs w:val="0"/>
@@ -73,7 +73,7 @@
       </w:pPr>
       <w:r>
         <w:rPr>
-          <w:rStyle w:val="Titre2Car"/>
+          <w:rStyle w:val="Cabealho2Carcter"/>
           <w:rFonts w:asciiTheme="minorHAnsi" w:eastAsiaTheme="minorHAnsi" w:hAnsiTheme="minorHAnsi" w:cstheme="minorBidi"/>
           <w:b w:val="0"/>
           <w:bCs w:val="0"/>
@@ -84,7 +84,7 @@
       </w:r>
       <w:r>
         <w:rPr>
-          <w:rStyle w:val="Titre2Car"/>
+          <w:rStyle w:val="Cabealho2Carcter"/>
           <w:rFonts w:asciiTheme="minorHAnsi" w:eastAsiaTheme="minorHAnsi" w:hAnsiTheme="minorHAnsi" w:cstheme="minorBidi"/>
           <w:b w:val="0"/>
           <w:bCs w:val="0"/>
@@ -97,7 +97,7 @@
       <w:proofErr w:type="gramStart"/>
       <w:r>
         <w:rPr>
-          <w:rStyle w:val="Titre2Car"/>
+          <w:rStyle w:val="Cabealho2Carcter"/>
           <w:rFonts w:asciiTheme="minorHAnsi" w:eastAsiaTheme="minorHAnsi" w:hAnsiTheme="minorHAnsi" w:cstheme="minorBidi"/>
           <w:b w:val="0"/>
           <w:bCs w:val="0"/>
@@ -110,7 +110,7 @@
       <w:proofErr w:type="gramEnd"/>
       <w:r>
         <w:rPr>
-          <w:rStyle w:val="Titre2Car"/>
+          <w:rStyle w:val="Cabealho2Carcter"/>
           <w:rFonts w:asciiTheme="minorHAnsi" w:eastAsiaTheme="minorHAnsi" w:hAnsiTheme="minorHAnsi" w:cstheme="minorBidi"/>
           <w:b w:val="0"/>
           <w:bCs w:val="0"/>
@@ -122,7 +122,7 @@
     </w:p>
     <w:p>
       <w:pPr>
-        <w:pStyle w:val="Citationintense"/>
+        <w:pStyle w:val="CitaoIntensa"/>
         <w:rPr>
           <w:rFonts w:asciiTheme="majorHAnsi" w:eastAsiaTheme="majorEastAsia" w:hAnsiTheme="majorHAnsi" w:cstheme="majorBidi"/>
           <w:sz w:val="26"/>
@@ -138,7 +138,7 @@
     </w:p>
     <w:p>
       <w:pPr>
-        <w:pStyle w:val="Titre3"/>
+        <w:pStyle w:val="Cabealho3"/>
         <w:ind w:left="228" w:firstLine="708"/>
       </w:pPr>
       <w:r>
@@ -175,7 +175,7 @@
     </w:p>
     <w:p>
       <w:pPr>
-        <w:pStyle w:val="Paragraphedeliste"/>
+        <w:pStyle w:val="PargrafodaLista"/>
         <w:numPr>
           <w:ilvl w:val="0"/>
           <w:numId w:val="7"/>
@@ -208,9 +208,9 @@
     </w:p>
     <w:p>
       <w:pPr>
-        <w:pStyle w:val="Sansinterligne"/>
+        <w:pStyle w:val="SemEspaamento"/>
         <w:rPr>
-          <w:rStyle w:val="Titre2Car"/>
+          <w:rStyle w:val="Cabealho2Carcter"/>
           <w:rFonts w:asciiTheme="minorHAnsi" w:eastAsiaTheme="minorHAnsi" w:hAnsiTheme="minorHAnsi" w:cstheme="minorBidi"/>
           <w:b w:val="0"/>
           <w:bCs w:val="0"/>
@@ -220,7 +220,7 @@
       </w:pPr>
       <w:r>
         <w:rPr>
-          <w:rStyle w:val="Titre2Car"/>
+          <w:rStyle w:val="Cabealho2Carcter"/>
           <w:rFonts w:asciiTheme="minorHAnsi" w:eastAsiaTheme="minorHAnsi" w:hAnsiTheme="minorHAnsi" w:cstheme="minorBidi"/>
           <w:b w:val="0"/>
           <w:bCs w:val="0"/>
@@ -232,7 +232,7 @@
       <w:proofErr w:type="gramStart"/>
       <w:r>
         <w:rPr>
-          <w:rStyle w:val="Titre2Car"/>
+          <w:rStyle w:val="Cabealho2Carcter"/>
           <w:rFonts w:asciiTheme="minorHAnsi" w:eastAsiaTheme="minorHAnsi" w:hAnsiTheme="minorHAnsi" w:cstheme="minorBidi"/>
           <w:b w:val="0"/>
           <w:bCs w:val="0"/>
@@ -244,7 +244,7 @@
       <w:proofErr w:type="gramEnd"/>
       <w:r>
         <w:rPr>
-          <w:rStyle w:val="Titre2Car"/>
+          <w:rStyle w:val="Cabealho2Carcter"/>
           <w:rFonts w:asciiTheme="minorHAnsi" w:eastAsiaTheme="minorHAnsi" w:hAnsiTheme="minorHAnsi" w:cstheme="minorBidi"/>
           <w:b w:val="0"/>
           <w:bCs w:val="0"/>
@@ -274,8 +274,12 @@
       <w:r>
         <w:t>]</w:t>
       </w:r>
+      <w:bookmarkStart w:id="0" w:name="_GoBack"/>
+      <w:bookmarkEnd w:id="0"/>
     </w:p>
     <w:sectPr>
+      <w:headerReference w:type="default" r:id="rId8"/>
+      <w:footerReference w:type="default" r:id="rId9"/>
       <w:pgSz w:w="11906" w:h="16838"/>
       <w:pgMar w:top="1417" w:right="1417" w:bottom="1417" w:left="1417" w:header="708" w:footer="708" w:gutter="0"/>
       <w:cols w:space="708"/>
@@ -285,8 +289,96 @@
 </w:document>
 </file>
 
+<file path=word/endnotes.xml><?xml version="1.0" encoding="utf-8"?>
+<w:endnotes xmlns:wpc="http://schemas.microsoft.com/office/word/2010/wordprocessingCanvas" xmlns:mc="http://schemas.openxmlformats.org/markup-compatibility/2006" xmlns:o="urn:schemas-microsoft-com:office:office" xmlns:r="http://schemas.openxmlformats.org/officeDocument/2006/relationships" xmlns:m="http://schemas.openxmlformats.org/officeDocument/2006/math" xmlns:v="urn:schemas-microsoft-com:vml" xmlns:wp14="http://schemas.microsoft.com/office/word/2010/wordprocessingDrawing" xmlns:wp="http://schemas.openxmlformats.org/drawingml/2006/wordprocessingDrawing" xmlns:w10="urn:schemas-microsoft-com:office:word" xmlns:w="http://schemas.openxmlformats.org/wordprocessingml/2006/main" xmlns:w14="http://schemas.microsoft.com/office/word/2010/wordml" xmlns:wpg="http://schemas.microsoft.com/office/word/2010/wordprocessingGroup" xmlns:wpi="http://schemas.microsoft.com/office/word/2010/wordprocessingInk" xmlns:wne="http://schemas.microsoft.com/office/word/2006/wordml" xmlns:wps="http://schemas.microsoft.com/office/word/2010/wordprocessingShape" mc:Ignorable="w14 wp14">
+  <w:endnote w:type="separator" w:id="-1">
+    <w:p>
+      <w:pPr>
+        <w:spacing w:after="0" w:line="240" w:lineRule="auto"/>
+      </w:pPr>
+      <w:r>
+        <w:separator/>
+      </w:r>
+    </w:p>
+  </w:endnote>
+  <w:endnote w:type="continuationSeparator" w:id="0">
+    <w:p>
+      <w:pPr>
+        <w:spacing w:after="0" w:line="240" w:lineRule="auto"/>
+      </w:pPr>
+      <w:r>
+        <w:continuationSeparator/>
+      </w:r>
+    </w:p>
+  </w:endnote>
+</w:endnotes>
+</file>
+
+<file path=word/footer1.xml><?xml version="1.0" encoding="utf-8"?>
+<w:ftr xmlns:wpc="http://schemas.microsoft.com/office/word/2010/wordprocessingCanvas" xmlns:mc="http://schemas.openxmlformats.org/markup-compatibility/2006" xmlns:o="urn:schemas-microsoft-com:office:office" xmlns:r="http://schemas.openxmlformats.org/officeDocument/2006/relationships" xmlns:m="http://schemas.openxmlformats.org/officeDocument/2006/math" xmlns:v="urn:schemas-microsoft-com:vml" xmlns:wp14="http://schemas.microsoft.com/office/word/2010/wordprocessingDrawing" xmlns:wp="http://schemas.openxmlformats.org/drawingml/2006/wordprocessingDrawing" xmlns:w10="urn:schemas-microsoft-com:office:word" xmlns:w="http://schemas.openxmlformats.org/wordprocessingml/2006/main" xmlns:w14="http://schemas.microsoft.com/office/word/2010/wordml" xmlns:wpg="http://schemas.microsoft.com/office/word/2010/wordprocessingGroup" xmlns:wpi="http://schemas.microsoft.com/office/word/2010/wordprocessingInk" xmlns:wne="http://schemas.microsoft.com/office/word/2006/wordml" xmlns:wps="http://schemas.microsoft.com/office/word/2010/wordprocessingShape" mc:Ignorable="w14 wp14">
+  <w:p>
+    <w:pPr>
+      <w:pStyle w:val="Rodap"/>
+      <w:rPr>
+        <w:lang w:val="pt-PT"/>
+      </w:rPr>
+    </w:pPr>
+    <w:r>
+      <w:rPr>
+        <w:lang w:val="pt-PT"/>
+      </w:rPr>
+      <w:t>#FOOTER1#</w:t>
+    </w:r>
+  </w:p>
+</w:ftr>
+</file>
+
+<file path=word/footnotes.xml><?xml version="1.0" encoding="utf-8"?>
+<w:footnotes xmlns:wpc="http://schemas.microsoft.com/office/word/2010/wordprocessingCanvas" xmlns:mc="http://schemas.openxmlformats.org/markup-compatibility/2006" xmlns:o="urn:schemas-microsoft-com:office:office" xmlns:r="http://schemas.openxmlformats.org/officeDocument/2006/relationships" xmlns:m="http://schemas.openxmlformats.org/officeDocument/2006/math" xmlns:v="urn:schemas-microsoft-com:vml" xmlns:wp14="http://schemas.microsoft.com/office/word/2010/wordprocessingDrawing" xmlns:wp="http://schemas.openxmlformats.org/drawingml/2006/wordprocessingDrawing" xmlns:w10="urn:schemas-microsoft-com:office:word" xmlns:w="http://schemas.openxmlformats.org/wordprocessingml/2006/main" xmlns:w14="http://schemas.microsoft.com/office/word/2010/wordml" xmlns:wpg="http://schemas.microsoft.com/office/word/2010/wordprocessingGroup" xmlns:wpi="http://schemas.microsoft.com/office/word/2010/wordprocessingInk" xmlns:wne="http://schemas.microsoft.com/office/word/2006/wordml" xmlns:wps="http://schemas.microsoft.com/office/word/2010/wordprocessingShape" mc:Ignorable="w14 wp14">
+  <w:footnote w:type="separator" w:id="-1">
+    <w:p>
+      <w:pPr>
+        <w:spacing w:after="0" w:line="240" w:lineRule="auto"/>
+      </w:pPr>
+      <w:r>
+        <w:separator/>
+      </w:r>
+    </w:p>
+  </w:footnote>
+  <w:footnote w:type="continuationSeparator" w:id="0">
+    <w:p>
+      <w:pPr>
+        <w:spacing w:after="0" w:line="240" w:lineRule="auto"/>
+      </w:pPr>
+      <w:r>
+        <w:continuationSeparator/>
+      </w:r>
+    </w:p>
+  </w:footnote>
+</w:footnotes>
+</file>
+
+<file path=word/header1.xml><?xml version="1.0" encoding="utf-8"?>
+<w:hdr xmlns:wpc="http://schemas.microsoft.com/office/word/2010/wordprocessingCanvas" xmlns:mc="http://schemas.openxmlformats.org/markup-compatibility/2006" xmlns:o="urn:schemas-microsoft-com:office:office" xmlns:r="http://schemas.openxmlformats.org/officeDocument/2006/relationships" xmlns:m="http://schemas.openxmlformats.org/officeDocument/2006/math" xmlns:v="urn:schemas-microsoft-com:vml" xmlns:wp14="http://schemas.microsoft.com/office/word/2010/wordprocessingDrawing" xmlns:wp="http://schemas.openxmlformats.org/drawingml/2006/wordprocessingDrawing" xmlns:w10="urn:schemas-microsoft-com:office:word" xmlns:w="http://schemas.openxmlformats.org/wordprocessingml/2006/main" xmlns:w14="http://schemas.microsoft.com/office/word/2010/wordml" xmlns:wpg="http://schemas.microsoft.com/office/word/2010/wordprocessingGroup" xmlns:wpi="http://schemas.microsoft.com/office/word/2010/wordprocessingInk" xmlns:wne="http://schemas.microsoft.com/office/word/2006/wordml" xmlns:wps="http://schemas.microsoft.com/office/word/2010/wordprocessingShape" mc:Ignorable="w14 wp14">
+  <w:p>
+    <w:pPr>
+      <w:pStyle w:val="Cabealho"/>
+      <w:rPr>
+        <w:lang w:val="pt-PT"/>
+      </w:rPr>
+    </w:pPr>
+    <w:r>
+      <w:rPr>
+        <w:lang w:val="pt-PT"/>
+      </w:rPr>
+      <w:t>#HEADER1#</w:t>
+    </w:r>
+  </w:p>
+</w:hdr>
+</file>
+
 <file path=word/numbering.xml><?xml version="1.0" encoding="utf-8"?>
-<w:numbering xmlns:ve="http://schemas.openxmlformats.org/markup-compatibility/2006" xmlns:o="urn:schemas-microsoft-com:office:office" xmlns:r="http://schemas.openxmlformats.org/officeDocument/2006/relationships" xmlns:m="http://schemas.openxmlformats.org/officeDocument/2006/math" xmlns:v="urn:schemas-microsoft-com:vml" xmlns:wp="http://schemas.openxmlformats.org/drawingml/2006/wordprocessingDrawing" xmlns:w10="urn:schemas-microsoft-com:office:word" xmlns:w="http://schemas.openxmlformats.org/wordprocessingml/2006/main" xmlns:wne="http://schemas.microsoft.com/office/word/2006/wordml">
+<w:numbering xmlns:wpc="http://schemas.microsoft.com/office/word/2010/wordprocessingCanvas" xmlns:mc="http://schemas.openxmlformats.org/markup-compatibility/2006" xmlns:o="urn:schemas-microsoft-com:office:office" xmlns:r="http://schemas.openxmlformats.org/officeDocument/2006/relationships" xmlns:m="http://schemas.openxmlformats.org/officeDocument/2006/math" xmlns:v="urn:schemas-microsoft-com:vml" xmlns:wp14="http://schemas.microsoft.com/office/word/2010/wordprocessingDrawing" xmlns:wp="http://schemas.openxmlformats.org/drawingml/2006/wordprocessingDrawing" xmlns:w10="urn:schemas-microsoft-com:office:word" xmlns:w="http://schemas.openxmlformats.org/wordprocessingml/2006/main" xmlns:w14="http://schemas.microsoft.com/office/word/2010/wordml" xmlns:wpg="http://schemas.microsoft.com/office/word/2010/wordprocessingGroup" xmlns:wpi="http://schemas.microsoft.com/office/word/2010/wordprocessingInk" xmlns:wne="http://schemas.microsoft.com/office/word/2006/wordml" xmlns:wps="http://schemas.microsoft.com/office/word/2010/wordprocessingShape" mc:Ignorable="w14 wp14">
   <w:abstractNum w:abstractNumId="0">
     <w:nsid w:val="03562527"/>
     <w:multiLevelType w:val="hybridMultilevel"/>
@@ -1076,7 +1168,7 @@
 </file>
 
 <file path=word/styles.xml><?xml version="1.0" encoding="utf-8"?>
-<w:styles xmlns:r="http://schemas.openxmlformats.org/officeDocument/2006/relationships" xmlns:w="http://schemas.openxmlformats.org/wordprocessingml/2006/main">
+<w:styles xmlns:mc="http://schemas.openxmlformats.org/markup-compatibility/2006" xmlns:r="http://schemas.openxmlformats.org/officeDocument/2006/relationships" xmlns:w="http://schemas.openxmlformats.org/wordprocessingml/2006/main" xmlns:w14="http://schemas.microsoft.com/office/word/2010/wordml" mc:Ignorable="w14">
   <w:docDefaults>
     <w:rPrDefault>
       <w:rPr>
@@ -1236,11 +1328,11 @@
     <w:qFormat/>
     <w:rsid w:val="00C9416B"/>
   </w:style>
-  <w:style w:type="paragraph" w:styleId="Titre1">
+  <w:style w:type="paragraph" w:styleId="Cabealho1">
     <w:name w:val="heading 1"/>
     <w:basedOn w:val="Normal"/>
     <w:next w:val="Normal"/>
-    <w:link w:val="Titre1Car"/>
+    <w:link w:val="Cabealho1Carcter"/>
     <w:uiPriority w:val="9"/>
     <w:qFormat/>
     <w:rsid w:val="00AD70B1"/>
@@ -1259,11 +1351,11 @@
       <w:szCs w:val="28"/>
     </w:rPr>
   </w:style>
-  <w:style w:type="paragraph" w:styleId="Titre2">
+  <w:style w:type="paragraph" w:styleId="Cabealho2">
     <w:name w:val="heading 2"/>
     <w:basedOn w:val="Normal"/>
     <w:next w:val="Normal"/>
-    <w:link w:val="Titre2Car"/>
+    <w:link w:val="Cabealho2Carcter"/>
     <w:uiPriority w:val="9"/>
     <w:unhideWhenUsed/>
     <w:qFormat/>
@@ -1283,11 +1375,11 @@
       <w:szCs w:val="26"/>
     </w:rPr>
   </w:style>
-  <w:style w:type="paragraph" w:styleId="Titre3">
+  <w:style w:type="paragraph" w:styleId="Cabealho3">
     <w:name w:val="heading 3"/>
     <w:basedOn w:val="Normal"/>
     <w:next w:val="Normal"/>
-    <w:link w:val="Titre3Car"/>
+    <w:link w:val="Cabealho3Carcter"/>
     <w:uiPriority w:val="9"/>
     <w:unhideWhenUsed/>
     <w:qFormat/>
@@ -1305,18 +1397,17 @@
       <w:color w:val="4F81BD" w:themeColor="accent1"/>
     </w:rPr>
   </w:style>
-  <w:style w:type="character" w:default="1" w:styleId="Policepardfaut">
+  <w:style w:type="character" w:default="1" w:styleId="Tipodeletrapredefinidodopargrafo">
     <w:name w:val="Default Paragraph Font"/>
     <w:uiPriority w:val="1"/>
     <w:semiHidden/>
     <w:unhideWhenUsed/>
   </w:style>
-  <w:style w:type="table" w:default="1" w:styleId="TableauNormal">
+  <w:style w:type="table" w:default="1" w:styleId="Tabelanormal">
     <w:name w:val="Normal Table"/>
     <w:uiPriority w:val="99"/>
     <w:semiHidden/>
     <w:unhideWhenUsed/>
-    <w:qFormat/>
     <w:tblPr>
       <w:tblInd w:w="0" w:type="dxa"/>
       <w:tblCellMar>
@@ -1327,16 +1418,16 @@
       </w:tblCellMar>
     </w:tblPr>
   </w:style>
-  <w:style w:type="numbering" w:default="1" w:styleId="Aucuneliste">
+  <w:style w:type="numbering" w:default="1" w:styleId="Semlista">
     <w:name w:val="No List"/>
     <w:uiPriority w:val="99"/>
     <w:semiHidden/>
     <w:unhideWhenUsed/>
   </w:style>
-  <w:style w:type="character" w:customStyle="1" w:styleId="Titre1Car">
-    <w:name w:val="Titre 1 Car"/>
-    <w:basedOn w:val="Policepardfaut"/>
-    <w:link w:val="Titre1"/>
+  <w:style w:type="character" w:customStyle="1" w:styleId="Cabealho1Carcter">
+    <w:name w:val="Cabeçalho 1 Carácter"/>
+    <w:basedOn w:val="Tipodeletrapredefinidodopargrafo"/>
+    <w:link w:val="Cabealho1"/>
     <w:uiPriority w:val="9"/>
     <w:rsid w:val="00AD70B1"/>
     <w:rPr>
@@ -1348,10 +1439,10 @@
       <w:szCs w:val="28"/>
     </w:rPr>
   </w:style>
-  <w:style w:type="character" w:customStyle="1" w:styleId="Titre2Car">
-    <w:name w:val="Titre 2 Car"/>
-    <w:basedOn w:val="Policepardfaut"/>
-    <w:link w:val="Titre2"/>
+  <w:style w:type="character" w:customStyle="1" w:styleId="Cabealho2Carcter">
+    <w:name w:val="Cabeçalho 2 Carácter"/>
+    <w:basedOn w:val="Tipodeletrapredefinidodopargrafo"/>
+    <w:link w:val="Cabealho2"/>
     <w:uiPriority w:val="9"/>
     <w:rsid w:val="00AD70B1"/>
     <w:rPr>
@@ -1363,7 +1454,7 @@
       <w:szCs w:val="26"/>
     </w:rPr>
   </w:style>
-  <w:style w:type="paragraph" w:styleId="Paragraphedeliste">
+  <w:style w:type="paragraph" w:styleId="PargrafodaLista">
     <w:name w:val="List Paragraph"/>
     <w:basedOn w:val="Normal"/>
     <w:uiPriority w:val="34"/>
@@ -1374,7 +1465,7 @@
       <w:contextualSpacing/>
     </w:pPr>
   </w:style>
-  <w:style w:type="paragraph" w:styleId="Sansinterligne">
+  <w:style w:type="paragraph" w:styleId="SemEspaamento">
     <w:name w:val="No Spacing"/>
     <w:uiPriority w:val="1"/>
     <w:qFormat/>
@@ -1383,10 +1474,10 @@
       <w:spacing w:after="0" w:line="240" w:lineRule="auto"/>
     </w:pPr>
   </w:style>
-  <w:style w:type="character" w:customStyle="1" w:styleId="Titre3Car">
-    <w:name w:val="Titre 3 Car"/>
-    <w:basedOn w:val="Policepardfaut"/>
-    <w:link w:val="Titre3"/>
+  <w:style w:type="character" w:customStyle="1" w:styleId="Cabealho3Carcter">
+    <w:name w:val="Cabeçalho 3 Carácter"/>
+    <w:basedOn w:val="Tipodeletrapredefinidodopargrafo"/>
+    <w:link w:val="Cabealho3"/>
     <w:uiPriority w:val="9"/>
     <w:rsid w:val="00AD70B1"/>
     <w:rPr>
@@ -1396,11 +1487,11 @@
       <w:color w:val="4F81BD" w:themeColor="accent1"/>
     </w:rPr>
   </w:style>
-  <w:style w:type="paragraph" w:styleId="Citationintense">
+  <w:style w:type="paragraph" w:styleId="CitaoIntensa">
     <w:name w:val="Intense Quote"/>
     <w:basedOn w:val="Normal"/>
     <w:next w:val="Normal"/>
-    <w:link w:val="CitationintenseCar"/>
+    <w:link w:val="CitaoIntensaCarcter"/>
     <w:uiPriority w:val="30"/>
     <w:qFormat/>
     <w:rsid w:val="00F20C54"/>
@@ -1419,10 +1510,10 @@
       <w:color w:val="4F81BD" w:themeColor="accent1"/>
     </w:rPr>
   </w:style>
-  <w:style w:type="character" w:customStyle="1" w:styleId="CitationintenseCar">
-    <w:name w:val="Citation intense Car"/>
-    <w:basedOn w:val="Policepardfaut"/>
-    <w:link w:val="Citationintense"/>
+  <w:style w:type="character" w:customStyle="1" w:styleId="CitaoIntensaCarcter">
+    <w:name w:val="Citação Intensa Carácter"/>
+    <w:basedOn w:val="Tipodeletrapredefinidodopargrafo"/>
+    <w:link w:val="CitaoIntensa"/>
     <w:uiPriority w:val="30"/>
     <w:rsid w:val="00F20C54"/>
     <w:rPr>
@@ -1432,6 +1523,240 @@
       <w:iCs/>
       <w:color w:val="4F81BD" w:themeColor="accent1"/>
     </w:rPr>
+  </w:style>
+  <w:style w:type="paragraph" w:styleId="Cabealho">
+    <w:name w:val="header"/>
+    <w:basedOn w:val="Normal"/>
+    <w:link w:val="CabealhoCarcter"/>
+    <w:uiPriority w:val="99"/>
+    <w:unhideWhenUsed/>
+    <w:rsid w:val="00E264DF"/>
+    <w:pPr>
+      <w:tabs>
+        <w:tab w:val="center" w:pos="4252"/>
+        <w:tab w:val="right" w:pos="8504"/>
+      </w:tabs>
+      <w:spacing w:after="0" w:line="240" w:lineRule="auto"/>
+    </w:pPr>
+  </w:style>
+  <w:style w:type="character" w:customStyle="1" w:styleId="CabealhoCarcter">
+    <w:name w:val="Cabeçalho Carácter"/>
+    <w:basedOn w:val="Tipodeletrapredefinidodopargrafo"/>
+    <w:link w:val="Cabealho"/>
+    <w:uiPriority w:val="99"/>
+    <w:rsid w:val="00E264DF"/>
+  </w:style>
+  <w:style w:type="paragraph" w:styleId="Rodap">
+    <w:name w:val="footer"/>
+    <w:basedOn w:val="Normal"/>
+    <w:link w:val="RodapCarcter"/>
+    <w:uiPriority w:val="99"/>
+    <w:unhideWhenUsed/>
+    <w:rsid w:val="00E264DF"/>
+    <w:pPr>
+      <w:tabs>
+        <w:tab w:val="center" w:pos="4252"/>
+        <w:tab w:val="right" w:pos="8504"/>
+      </w:tabs>
+      <w:spacing w:after="0" w:line="240" w:lineRule="auto"/>
+    </w:pPr>
+  </w:style>
+  <w:style w:type="character" w:customStyle="1" w:styleId="RodapCarcter">
+    <w:name w:val="Rodapé Carácter"/>
+    <w:basedOn w:val="Tipodeletrapredefinidodopargrafo"/>
+    <w:link w:val="Rodap"/>
+    <w:uiPriority w:val="99"/>
+    <w:rsid w:val="00E264DF"/>
+  </w:style>
+</w:styles>
+</file>
+
+<file path=word/stylesWithEffects.xml><?xml version="1.0" encoding="utf-8"?>
+<w:styles xmlns:wpc="http://schemas.microsoft.com/office/word/2010/wordprocessingCanvas" xmlns:mc="http://schemas.openxmlformats.org/markup-compatibility/2006" xmlns:o="urn:schemas-microsoft-com:office:office" xmlns:r="http://schemas.openxmlformats.org/officeDocument/2006/relationships" xmlns:m="http://schemas.openxmlformats.org/officeDocument/2006/math" xmlns:v="urn:schemas-microsoft-com:vml" xmlns:wp14="http://schemas.microsoft.com/office/word/2010/wordprocessingDrawing" xmlns:wp="http://schemas.openxmlformats.org/drawingml/2006/wordprocessingDrawing" xmlns:w10="urn:schemas-microsoft-com:office:word" xmlns:w="http://schemas.openxmlformats.org/wordprocessingml/2006/main" xmlns:w14="http://schemas.microsoft.com/office/word/2010/wordml" xmlns:wpg="http://schemas.microsoft.com/office/word/2010/wordprocessingGroup" xmlns:wpi="http://schemas.microsoft.com/office/word/2010/wordprocessingInk" xmlns:wne="http://schemas.microsoft.com/office/word/2006/wordml" xmlns:wps="http://schemas.microsoft.com/office/word/2010/wordprocessingShape" mc:Ignorable="w14 wp14">
+  <w:docDefaults>
+    <w:rPrDefault>
+      <w:rPr>
+        <w:rFonts w:asciiTheme="minorHAnsi" w:eastAsiaTheme="minorEastAsia" w:hAnsiTheme="minorHAnsi" w:cstheme="minorBidi"/>
+        <w:sz w:val="22"/>
+        <w:szCs w:val="22"/>
+        <w:lang w:val="pt-PT" w:eastAsia="pt-PT" w:bidi="ar-SA"/>
+      </w:rPr>
+    </w:rPrDefault>
+    <w:pPrDefault>
+      <w:pPr>
+        <w:spacing w:after="200" w:line="276" w:lineRule="auto"/>
+      </w:pPr>
+    </w:pPrDefault>
+  </w:docDefaults>
+  <w:latentStyles w:defLockedState="0" w:defUIPriority="99" w:defSemiHidden="1" w:defUnhideWhenUsed="1" w:defQFormat="0" w:count="267">
+    <w:lsdException w:name="Normal" w:semiHidden="0" w:uiPriority="0" w:unhideWhenUsed="0" w:qFormat="1"/>
+    <w:lsdException w:name="heading 1" w:semiHidden="0" w:uiPriority="9" w:unhideWhenUsed="0" w:qFormat="1"/>
+    <w:lsdException w:name="heading 2" w:uiPriority="9" w:qFormat="1"/>
+    <w:lsdException w:name="heading 3" w:uiPriority="9" w:qFormat="1"/>
+    <w:lsdException w:name="heading 4" w:uiPriority="9" w:qFormat="1"/>
+    <w:lsdException w:name="heading 5" w:uiPriority="9" w:qFormat="1"/>
+    <w:lsdException w:name="heading 6" w:uiPriority="9" w:qFormat="1"/>
+    <w:lsdException w:name="heading 7" w:uiPriority="9" w:qFormat="1"/>
+    <w:lsdException w:name="heading 8" w:uiPriority="9" w:qFormat="1"/>
+    <w:lsdException w:name="heading 9" w:uiPriority="9" w:qFormat="1"/>
+    <w:lsdException w:name="toc 1" w:uiPriority="39"/>
+    <w:lsdException w:name="toc 2" w:uiPriority="39"/>
+    <w:lsdException w:name="toc 3" w:uiPriority="39"/>
+    <w:lsdException w:name="toc 4" w:uiPriority="39"/>
+    <w:lsdException w:name="toc 5" w:uiPriority="39"/>
+    <w:lsdException w:name="toc 6" w:uiPriority="39"/>
+    <w:lsdException w:name="toc 7" w:uiPriority="39"/>
+    <w:lsdException w:name="toc 8" w:uiPriority="39"/>
+    <w:lsdException w:name="toc 9" w:uiPriority="39"/>
+    <w:lsdException w:name="caption" w:uiPriority="35" w:qFormat="1"/>
+    <w:lsdException w:name="Title" w:semiHidden="0" w:uiPriority="10" w:unhideWhenUsed="0" w:qFormat="1"/>
+    <w:lsdException w:name="Default Paragraph Font" w:uiPriority="1"/>
+    <w:lsdException w:name="Subtitle" w:semiHidden="0" w:uiPriority="11" w:unhideWhenUsed="0" w:qFormat="1"/>
+    <w:lsdException w:name="Strong" w:semiHidden="0" w:uiPriority="22" w:unhideWhenUsed="0" w:qFormat="1"/>
+    <w:lsdException w:name="Emphasis" w:semiHidden="0" w:uiPriority="20" w:unhideWhenUsed="0" w:qFormat="1"/>
+    <w:lsdException w:name="Table Grid" w:semiHidden="0" w:uiPriority="59" w:unhideWhenUsed="0"/>
+    <w:lsdException w:name="Placeholder Text" w:unhideWhenUsed="0"/>
+    <w:lsdException w:name="No Spacing" w:semiHidden="0" w:uiPriority="1" w:unhideWhenUsed="0" w:qFormat="1"/>
+    <w:lsdException w:name="Light Shading" w:semiHidden="0" w:uiPriority="60" w:unhideWhenUsed="0"/>
+    <w:lsdException w:name="Light List" w:semiHidden="0" w:uiPriority="61" w:unhideWhenUsed="0"/>
+    <w:lsdException w:name="Light Grid" w:semiHidden="0" w:uiPriority="62" w:unhideWhenUsed="0"/>
+    <w:lsdException w:name="Medium Shading 1" w:semiHidden="0" w:uiPriority="63" w:unhideWhenUsed="0"/>
+    <w:lsdException w:name="Medium Shading 2" w:semiHidden="0" w:uiPriority="64" w:unhideWhenUsed="0"/>
+    <w:lsdException w:name="Medium List 1" w:semiHidden="0" w:uiPriority="65" w:unhideWhenUsed="0"/>
+    <w:lsdException w:name="Medium List 2" w:semiHidden="0" w:uiPriority="66" w:unhideWhenUsed="0"/>
+    <w:lsdException w:name="Medium Grid 1" w:semiHidden="0" w:uiPriority="67" w:unhideWhenUsed="0"/>
+    <w:lsdException w:name="Medium Grid 2" w:semiHidden="0" w:uiPriority="68" w:unhideWhenUsed="0"/>
+    <w:lsdException w:name="Medium Grid 3" w:semiHidden="0" w:uiPriority="69" w:unhideWhenUsed="0"/>
+    <w:lsdException w:name="Dark List" w:semiHidden="0" w:uiPriority="70" w:unhideWhenUsed="0"/>
+    <w:lsdException w:name="Colorful Shading" w:semiHidden="0" w:uiPriority="71" w:unhideWhenUsed="0"/>
+    <w:lsdException w:name="Colorful List" w:semiHidden="0" w:uiPriority="72" w:unhideWhenUsed="0"/>
+    <w:lsdException w:name="Colorful Grid" w:semiHidden="0" w:uiPriority="73" w:unhideWhenUsed="0"/>
+    <w:lsdException w:name="Light Shading Accent 1" w:semiHidden="0" w:uiPriority="60" w:unhideWhenUsed="0"/>
+    <w:lsdException w:name="Light List Accent 1" w:semiHidden="0" w:uiPriority="61" w:unhideWhenUsed="0"/>
+    <w:lsdException w:name="Light Grid Accent 1" w:semiHidden="0" w:uiPriority="62" w:unhideWhenUsed="0"/>
+    <w:lsdException w:name="Medium Shading 1 Accent 1" w:semiHidden="0" w:uiPriority="63" w:unhideWhenUsed="0"/>
+    <w:lsdException w:name="Medium Shading 2 Accent 1" w:semiHidden="0" w:uiPriority="64" w:unhideWhenUsed="0"/>
+    <w:lsdException w:name="Medium List 1 Accent 1" w:semiHidden="0" w:uiPriority="65" w:unhideWhenUsed="0"/>
+    <w:lsdException w:name="Revision" w:unhideWhenUsed="0"/>
+    <w:lsdException w:name="List Paragraph" w:semiHidden="0" w:uiPriority="34" w:unhideWhenUsed="0" w:qFormat="1"/>
+    <w:lsdException w:name="Quote" w:semiHidden="0" w:uiPriority="29" w:unhideWhenUsed="0" w:qFormat="1"/>
+    <w:lsdException w:name="Intense Quote" w:semiHidden="0" w:uiPriority="30" w:unhideWhenUsed="0" w:qFormat="1"/>
+    <w:lsdException w:name="Medium List 2 Accent 1" w:semiHidden="0" w:uiPriority="66" w:unhideWhenUsed="0"/>
+    <w:lsdException w:name="Medium Grid 1 Accent 1" w:semiHidden="0" w:uiPriority="67" w:unhideWhenUsed="0"/>
+    <w:lsdException w:name="Medium Grid 2 Accent 1" w:semiHidden="0" w:uiPriority="68" w:unhideWhenUsed="0"/>
+    <w:lsdException w:name="Medium Grid 3 Accent 1" w:semiHidden="0" w:uiPriority="69" w:unhideWhenUsed="0"/>
+    <w:lsdException w:name="Dark List Accent 1" w:semiHidden="0" w:uiPriority="70" w:unhideWhenUsed="0"/>
+    <w:lsdException w:name="Colorful Shading Accent 1" w:semiHidden="0" w:uiPriority="71" w:unhideWhenUsed="0"/>
+    <w:lsdException w:name="Colorful List Accent 1" w:semiHidden="0" w:uiPriority="72" w:unhideWhenUsed="0"/>
+    <w:lsdException w:name="Colorful Grid Accent 1" w:semiHidden="0" w:uiPriority="73" w:unhideWhenUsed="0"/>
+    <w:lsdException w:name="Light Shading Accent 2" w:semiHidden="0" w:uiPriority="60" w:unhideWhenUsed="0"/>
+    <w:lsdException w:name="Light List Accent 2" w:semiHidden="0" w:uiPriority="61" w:unhideWhenUsed="0"/>
+    <w:lsdException w:name="Light Grid Accent 2" w:semiHidden="0" w:uiPriority="62" w:unhideWhenUsed="0"/>
+    <w:lsdException w:name="Medium Shading 1 Accent 2" w:semiHidden="0" w:uiPriority="63" w:unhideWhenUsed="0"/>
+    <w:lsdException w:name="Medium Shading 2 Accent 2" w:semiHidden="0" w:uiPriority="64" w:unhideWhenUsed="0"/>
+    <w:lsdException w:name="Medium List 1 Accent 2" w:semiHidden="0" w:uiPriority="65" w:unhideWhenUsed="0"/>
+    <w:lsdException w:name="Medium List 2 Accent 2" w:semiHidden="0" w:uiPriority="66" w:unhideWhenUsed="0"/>
+    <w:lsdException w:name="Medium Grid 1 Accent 2" w:semiHidden="0" w:uiPriority="67" w:unhideWhenUsed="0"/>
+    <w:lsdException w:name="Medium Grid 2 Accent 2" w:semiHidden="0" w:uiPriority="68" w:unhideWhenUsed="0"/>
+    <w:lsdException w:name="Medium Grid 3 Accent 2" w:semiHidden="0" w:uiPriority="69" w:unhideWhenUsed="0"/>
+    <w:lsdException w:name="Dark List Accent 2" w:semiHidden="0" w:uiPriority="70" w:unhideWhenUsed="0"/>
+    <w:lsdException w:name="Colorful Shading Accent 2" w:semiHidden="0" w:uiPriority="71" w:unhideWhenUsed="0"/>
+    <w:lsdException w:name="Colorful List Accent 2" w:semiHidden="0" w:uiPriority="72" w:unhideWhenUsed="0"/>
+    <w:lsdException w:name="Colorful Grid Accent 2" w:semiHidden="0" w:uiPriority="73" w:unhideWhenUsed="0"/>
+    <w:lsdException w:name="Light Shading Accent 3" w:semiHidden="0" w:uiPriority="60" w:unhideWhenUsed="0"/>
+    <w:lsdException w:name="Light List Accent 3" w:semiHidden="0" w:uiPriority="61" w:unhideWhenUsed="0"/>
+    <w:lsdException w:name="Light Grid Accent 3" w:semiHidden="0" w:uiPriority="62" w:unhideWhenUsed="0"/>
+    <w:lsdException w:name="Medium Shading 1 Accent 3" w:semiHidden="0" w:uiPriority="63" w:unhideWhenUsed="0"/>
+    <w:lsdException w:name="Medium Shading 2 Accent 3" w:semiHidden="0" w:uiPriority="64" w:unhideWhenUsed="0"/>
+    <w:lsdException w:name="Medium List 1 Accent 3" w:semiHidden="0" w:uiPriority="65" w:unhideWhenUsed="0"/>
+    <w:lsdException w:name="Medium List 2 Accent 3" w:semiHidden="0" w:uiPriority="66" w:unhideWhenUsed="0"/>
+    <w:lsdException w:name="Medium Grid 1 Accent 3" w:semiHidden="0" w:uiPriority="67" w:unhideWhenUsed="0"/>
+    <w:lsdException w:name="Medium Grid 2 Accent 3" w:semiHidden="0" w:uiPriority="68" w:unhideWhenUsed="0"/>
+    <w:lsdException w:name="Medium Grid 3 Accent 3" w:semiHidden="0" w:uiPriority="69" w:unhideWhenUsed="0"/>
+    <w:lsdException w:name="Dark List Accent 3" w:semiHidden="0" w:uiPriority="70" w:unhideWhenUsed="0"/>
+    <w:lsdException w:name="Colorful Shading Accent 3" w:semiHidden="0" w:uiPriority="71" w:unhideWhenUsed="0"/>
+    <w:lsdException w:name="Colorful List Accent 3" w:semiHidden="0" w:uiPriority="72" w:unhideWhenUsed="0"/>
+    <w:lsdException w:name="Colorful Grid Accent 3" w:semiHidden="0" w:uiPriority="73" w:unhideWhenUsed="0"/>
+    <w:lsdException w:name="Light Shading Accent 4" w:semiHidden="0" w:uiPriority="60" w:unhideWhenUsed="0"/>
+    <w:lsdException w:name="Light List Accent 4" w:semiHidden="0" w:uiPriority="61" w:unhideWhenUsed="0"/>
+    <w:lsdException w:name="Light Grid Accent 4" w:semiHidden="0" w:uiPriority="62" w:unhideWhenUsed="0"/>
+    <w:lsdException w:name="Medium Shading 1 Accent 4" w:semiHidden="0" w:uiPriority="63" w:unhideWhenUsed="0"/>
+    <w:lsdException w:name="Medium Shading 2 Accent 4" w:semiHidden="0" w:uiPriority="64" w:unhideWhenUsed="0"/>
+    <w:lsdException w:name="Medium List 1 Accent 4" w:semiHidden="0" w:uiPriority="65" w:unhideWhenUsed="0"/>
+    <w:lsdException w:name="Medium List 2 Accent 4" w:semiHidden="0" w:uiPriority="66" w:unhideWhenUsed="0"/>
+    <w:lsdException w:name="Medium Grid 1 Accent 4" w:semiHidden="0" w:uiPriority="67" w:unhideWhenUsed="0"/>
+    <w:lsdException w:name="Medium Grid 2 Accent 4" w:semiHidden="0" w:uiPriority="68" w:unhideWhenUsed="0"/>
+    <w:lsdException w:name="Medium Grid 3 Accent 4" w:semiHidden="0" w:uiPriority="69" w:unhideWhenUsed="0"/>
+    <w:lsdException w:name="Dark List Accent 4" w:semiHidden="0" w:uiPriority="70" w:unhideWhenUsed="0"/>
+    <w:lsdException w:name="Colorful Shading Accent 4" w:semiHidden="0" w:uiPriority="71" w:unhideWhenUsed="0"/>
+    <w:lsdException w:name="Colorful List Accent 4" w:semiHidden="0" w:uiPriority="72" w:unhideWhenUsed="0"/>
+    <w:lsdException w:name="Colorful Grid Accent 4" w:semiHidden="0" w:uiPriority="73" w:unhideWhenUsed="0"/>
+    <w:lsdException w:name="Light Shading Accent 5" w:semiHidden="0" w:uiPriority="60" w:unhideWhenUsed="0"/>
+    <w:lsdException w:name="Light List Accent 5" w:semiHidden="0" w:uiPriority="61" w:unhideWhenUsed="0"/>
+    <w:lsdException w:name="Light Grid Accent 5" w:semiHidden="0" w:uiPriority="62" w:unhideWhenUsed="0"/>
+    <w:lsdException w:name="Medium Shading 1 Accent 5" w:semiHidden="0" w:uiPriority="63" w:unhideWhenUsed="0"/>
+    <w:lsdException w:name="Medium Shading 2 Accent 5" w:semiHidden="0" w:uiPriority="64" w:unhideWhenUsed="0"/>
+    <w:lsdException w:name="Medium List 1 Accent 5" w:semiHidden="0" w:uiPriority="65" w:unhideWhenUsed="0"/>
+    <w:lsdException w:name="Medium List 2 Accent 5" w:semiHidden="0" w:uiPriority="66" w:unhideWhenUsed="0"/>
+    <w:lsdException w:name="Medium Grid 1 Accent 5" w:semiHidden="0" w:uiPriority="67" w:unhideWhenUsed="0"/>
+    <w:lsdException w:name="Medium Grid 2 Accent 5" w:semiHidden="0" w:uiPriority="68" w:unhideWhenUsed="0"/>
+    <w:lsdException w:name="Medium Grid 3 Accent 5" w:semiHidden="0" w:uiPriority="69" w:unhideWhenUsed="0"/>
+    <w:lsdException w:name="Dark List Accent 5" w:semiHidden="0" w:uiPriority="70" w:unhideWhenUsed="0"/>
+    <w:lsdException w:name="Colorful Shading Accent 5" w:semiHidden="0" w:uiPriority="71" w:unhideWhenUsed="0"/>
+    <w:lsdException w:name="Colorful List Accent 5" w:semiHidden="0" w:uiPriority="72" w:unhideWhenUsed="0"/>
+    <w:lsdException w:name="Colorful Grid Accent 5" w:semiHidden="0" w:uiPriority="73" w:unhideWhenUsed="0"/>
+    <w:lsdException w:name="Light Shading Accent 6" w:semiHidden="0" w:uiPriority="60" w:unhideWhenUsed="0"/>
+    <w:lsdException w:name="Light List Accent 6" w:semiHidden="0" w:uiPriority="61" w:unhideWhenUsed="0"/>
+    <w:lsdException w:name="Light Grid Accent 6" w:semiHidden="0" w:uiPriority="62" w:unhideWhenUsed="0"/>
+    <w:lsdException w:name="Medium Shading 1 Accent 6" w:semiHidden="0" w:uiPriority="63" w:unhideWhenUsed="0"/>
+    <w:lsdException w:name="Medium Shading 2 Accent 6" w:semiHidden="0" w:uiPriority="64" w:unhideWhenUsed="0"/>
+    <w:lsdException w:name="Medium List 1 Accent 6" w:semiHidden="0" w:uiPriority="65" w:unhideWhenUsed="0"/>
+    <w:lsdException w:name="Medium List 2 Accent 6" w:semiHidden="0" w:uiPriority="66" w:unhideWhenUsed="0"/>
+    <w:lsdException w:name="Medium Grid 1 Accent 6" w:semiHidden="0" w:uiPriority="67" w:unhideWhenUsed="0"/>
+    <w:lsdException w:name="Medium Grid 2 Accent 6" w:semiHidden="0" w:uiPriority="68" w:unhideWhenUsed="0"/>
+    <w:lsdException w:name="Medium Grid 3 Accent 6" w:semiHidden="0" w:uiPriority="69" w:unhideWhenUsed="0"/>
+    <w:lsdException w:name="Dark List Accent 6" w:semiHidden="0" w:uiPriority="70" w:unhideWhenUsed="0"/>
+    <w:lsdException w:name="Colorful Shading Accent 6" w:semiHidden="0" w:uiPriority="71" w:unhideWhenUsed="0"/>
+    <w:lsdException w:name="Colorful List Accent 6" w:semiHidden="0" w:uiPriority="72" w:unhideWhenUsed="0"/>
+    <w:lsdException w:name="Colorful Grid Accent 6" w:semiHidden="0" w:uiPriority="73" w:unhideWhenUsed="0"/>
+    <w:lsdException w:name="Subtle Emphasis" w:semiHidden="0" w:uiPriority="19" w:unhideWhenUsed="0" w:qFormat="1"/>
+    <w:lsdException w:name="Intense Emphasis" w:semiHidden="0" w:uiPriority="21" w:unhideWhenUsed="0" w:qFormat="1"/>
+    <w:lsdException w:name="Subtle Reference" w:semiHidden="0" w:uiPriority="31" w:unhideWhenUsed="0" w:qFormat="1"/>
+    <w:lsdException w:name="Intense Reference" w:semiHidden="0" w:uiPriority="32" w:unhideWhenUsed="0" w:qFormat="1"/>
+    <w:lsdException w:name="Book Title" w:semiHidden="0" w:uiPriority="33" w:unhideWhenUsed="0" w:qFormat="1"/>
+    <w:lsdException w:name="Bibliography" w:uiPriority="37"/>
+    <w:lsdException w:name="TOC Heading" w:uiPriority="39" w:qFormat="1"/>
+  </w:latentStyles>
+  <w:style w:type="paragraph" w:default="1" w:styleId="Normal">
+    <w:name w:val="Normal"/>
+    <w:qFormat/>
+  </w:style>
+  <w:style w:type="character" w:default="1" w:styleId="Tipodeletrapredefinidodopargrafo">
+    <w:name w:val="Default Paragraph Font"/>
+    <w:uiPriority w:val="1"/>
+    <w:semiHidden/>
+    <w:unhideWhenUsed/>
+  </w:style>
+  <w:style w:type="table" w:default="1" w:styleId="Tabelanormal">
+    <w:name w:val="Normal Table"/>
+    <w:uiPriority w:val="99"/>
+    <w:semiHidden/>
+    <w:unhideWhenUsed/>
+    <w:tblPr>
+      <w:tblInd w:w="0" w:type="dxa"/>
+      <w:tblCellMar>
+        <w:top w:w="0" w:type="dxa"/>
+        <w:left w:w="108" w:type="dxa"/>
+        <w:bottom w:w="0" w:type="dxa"/>
+        <w:right w:w="108" w:type="dxa"/>
+      </w:tblCellMar>
+    </w:tblPr>
+  </w:style>
+  <w:style w:type="numbering" w:default="1" w:styleId="Semlista">
+    <w:name w:val="No List"/>
+    <w:uiPriority w:val="99"/>
+    <w:semiHidden/>
+    <w:unhideWhenUsed/>
   </w:style>
 </w:styles>
 </file>

</xml_diff>